<commit_message>
changes to project outputs to reflect contributors
</commit_message>
<xml_diff>
--- a/project status/project status 09.08.2024.docx
+++ b/project status/project status 09.08.2024.docx
@@ -399,7 +399,7 @@
               <w:rPr>
                 <w:noProof/>
               </w:rPr>
-              <w:t>7/08/2024</w:t>
+              <w:t>8/08/2024</w:t>
             </w:r>
             <w:r>
               <w:fldChar w:fldCharType="end"/>
@@ -430,11 +430,9 @@
             <w:r>
               <w:t xml:space="preserve"> </w:t>
             </w:r>
-            <w:proofErr w:type="gramStart"/>
             <w:r>
               <w:t>3</w:t>
             </w:r>
-            <w:proofErr w:type="gramEnd"/>
           </w:p>
         </w:tc>
         <w:tc>
@@ -967,41 +965,6 @@
           </w:p>
         </w:tc>
       </w:tr>
-      <w:tr>
-        <w:trPr>
-          <w:trHeight w:val="421"/>
-        </w:trPr>
-        <w:tc>
-          <w:tcPr>
-            <w:tcW w:w="2410" w:type="dxa"/>
-          </w:tcPr>
-          <w:p>
-            <w:r>
-              <w:t>Other</w:t>
-            </w:r>
-          </w:p>
-        </w:tc>
-        <w:tc>
-          <w:tcPr>
-            <w:tcW w:w="2126" w:type="dxa"/>
-            <w:shd w:val="clear" w:color="auto" w:fill="00B050"/>
-          </w:tcPr>
-          <w:p/>
-        </w:tc>
-        <w:tc>
-          <w:tcPr>
-            <w:tcW w:w="1418" w:type="dxa"/>
-          </w:tcPr>
-          <w:p/>
-        </w:tc>
-        <w:tc>
-          <w:tcPr>
-            <w:tcW w:w="8618" w:type="dxa"/>
-            <w:shd w:val="clear" w:color="auto" w:fill="auto"/>
-          </w:tcPr>
-          <w:p/>
-        </w:tc>
-      </w:tr>
     </w:tbl>
     <w:p>
       <w:pPr>
@@ -1021,8 +984,8 @@
       <w:tblGrid>
         <w:gridCol w:w="4815"/>
         <w:gridCol w:w="2439"/>
-        <w:gridCol w:w="5499"/>
-        <w:gridCol w:w="1809"/>
+        <w:gridCol w:w="5074"/>
+        <w:gridCol w:w="2234"/>
       </w:tblGrid>
       <w:tr>
         <w:tc>
@@ -1076,7 +1039,7 @@
         </w:tc>
         <w:tc>
           <w:tcPr>
-            <w:tcW w:w="5499" w:type="dxa"/>
+            <w:tcW w:w="5074" w:type="dxa"/>
             <w:shd w:val="clear" w:color="auto" w:fill="F5EDDE" w:themeFill="accent3"/>
           </w:tcPr>
           <w:p>
@@ -1097,7 +1060,7 @@
         </w:tc>
         <w:tc>
           <w:tcPr>
-            <w:tcW w:w="1809" w:type="dxa"/>
+            <w:tcW w:w="2234" w:type="dxa"/>
             <w:shd w:val="clear" w:color="auto" w:fill="F5EDDE" w:themeFill="accent3"/>
           </w:tcPr>
           <w:p>
@@ -1137,13 +1100,61 @@
               <w:rPr>
                 <w:rStyle w:val="fui-styledtext"/>
               </w:rPr>
-              <w:t>Abhishek Chozhiyattil</w:t>
-            </w:r>
+              <w:t xml:space="preserve">Abhishek </w:t>
+            </w:r>
+            <w:proofErr w:type="spellStart"/>
+            <w:r>
+              <w:rPr>
+                <w:rStyle w:val="fui-styledtext"/>
+              </w:rPr>
+              <w:t>Chozhiyattil</w:t>
+            </w:r>
+            <w:proofErr w:type="spellEnd"/>
+            <w:r>
+              <w:rPr>
+                <w:rStyle w:val="fui-styledtext"/>
+              </w:rPr>
+              <w:br/>
+            </w:r>
+            <w:r>
+              <w:rPr>
+                <w:rStyle w:val="fui-styledtext"/>
+              </w:rPr>
+              <w:t xml:space="preserve">Russell </w:t>
+            </w:r>
+            <w:proofErr w:type="spellStart"/>
+            <w:r>
+              <w:rPr>
+                <w:rStyle w:val="fui-styledtext"/>
+              </w:rPr>
+              <w:t>Rehim</w:t>
+            </w:r>
+            <w:proofErr w:type="spellEnd"/>
+            <w:r>
+              <w:rPr>
+                <w:rStyle w:val="fui-styledtext"/>
+              </w:rPr>
+              <w:br/>
+            </w:r>
+            <w:r>
+              <w:rPr>
+                <w:rStyle w:val="ui-provider"/>
+              </w:rPr>
+              <w:t xml:space="preserve">Vikalp </w:t>
+            </w:r>
+            <w:proofErr w:type="spellStart"/>
+            <w:r>
+              <w:rPr>
+                <w:rStyle w:val="ui-provider"/>
+              </w:rPr>
+              <w:t>Shendekar</w:t>
+            </w:r>
+            <w:proofErr w:type="spellEnd"/>
           </w:p>
         </w:tc>
         <w:tc>
           <w:tcPr>
-            <w:tcW w:w="5499" w:type="dxa"/>
+            <w:tcW w:w="5074" w:type="dxa"/>
           </w:tcPr>
           <w:p>
             <w:r>
@@ -1153,7 +1164,141 @@
         </w:tc>
         <w:tc>
           <w:tcPr>
-            <w:tcW w:w="1809" w:type="dxa"/>
+            <w:tcW w:w="2234" w:type="dxa"/>
+          </w:tcPr>
+          <w:p>
+            <w:r>
+              <w:rPr>
+                <w:rStyle w:val="fui-styledtext"/>
+              </w:rPr>
+              <w:t xml:space="preserve">Abhishek </w:t>
+            </w:r>
+            <w:proofErr w:type="spellStart"/>
+            <w:r>
+              <w:rPr>
+                <w:rStyle w:val="fui-styledtext"/>
+              </w:rPr>
+              <w:t>Chozhiyattil</w:t>
+            </w:r>
+            <w:proofErr w:type="spellEnd"/>
+            <w:r>
+              <w:rPr>
+                <w:rStyle w:val="fui-styledtext"/>
+              </w:rPr>
+              <w:br/>
+              <w:t xml:space="preserve">Russell </w:t>
+            </w:r>
+            <w:proofErr w:type="spellStart"/>
+            <w:r>
+              <w:rPr>
+                <w:rStyle w:val="fui-styledtext"/>
+              </w:rPr>
+              <w:t>Rehim</w:t>
+            </w:r>
+            <w:proofErr w:type="spellEnd"/>
+            <w:r>
+              <w:rPr>
+                <w:rStyle w:val="fui-styledtext"/>
+              </w:rPr>
+              <w:br/>
+            </w:r>
+            <w:r>
+              <w:rPr>
+                <w:rStyle w:val="ui-provider"/>
+              </w:rPr>
+              <w:t xml:space="preserve">Vikalp </w:t>
+            </w:r>
+            <w:proofErr w:type="spellStart"/>
+            <w:r>
+              <w:rPr>
+                <w:rStyle w:val="ui-provider"/>
+              </w:rPr>
+              <w:t>Shendekar</w:t>
+            </w:r>
+            <w:proofErr w:type="spellEnd"/>
+          </w:p>
+        </w:tc>
+      </w:tr>
+      <w:tr>
+        <w:tc>
+          <w:tcPr>
+            <w:tcW w:w="4815" w:type="dxa"/>
+          </w:tcPr>
+          <w:p>
+            <w:r>
+              <w:t>Testing of ROS, GPS &amp; GS</w:t>
+            </w:r>
+          </w:p>
+        </w:tc>
+        <w:tc>
+          <w:tcPr>
+            <w:tcW w:w="2439" w:type="dxa"/>
+          </w:tcPr>
+          <w:p>
+            <w:r>
+              <w:rPr>
+                <w:rStyle w:val="fui-styledtext"/>
+              </w:rPr>
+              <w:t>Viswadeep Kopalli</w:t>
+            </w:r>
+          </w:p>
+        </w:tc>
+        <w:tc>
+          <w:tcPr>
+            <w:tcW w:w="5074" w:type="dxa"/>
+          </w:tcPr>
+          <w:p>
+            <w:r>
+              <w:t>Grover Planner testing</w:t>
+            </w:r>
+          </w:p>
+        </w:tc>
+        <w:tc>
+          <w:tcPr>
+            <w:tcW w:w="2234" w:type="dxa"/>
+          </w:tcPr>
+          <w:p>
+            <w:r>
+              <w:t xml:space="preserve">Adnan &amp; </w:t>
+            </w:r>
+            <w:proofErr w:type="spellStart"/>
+            <w:r>
+              <w:t>Viswadeep</w:t>
+            </w:r>
+            <w:proofErr w:type="spellEnd"/>
+          </w:p>
+        </w:tc>
+      </w:tr>
+      <w:tr>
+        <w:tc>
+          <w:tcPr>
+            <w:tcW w:w="4815" w:type="dxa"/>
+          </w:tcPr>
+          <w:p>
+            <w:r>
+              <w:t>Acquisition of Storage space in Macro Labs meeting</w:t>
+            </w:r>
+          </w:p>
+        </w:tc>
+        <w:tc>
+          <w:tcPr>
+            <w:tcW w:w="2439" w:type="dxa"/>
+          </w:tcPr>
+          <w:p>
+            <w:r>
+              <w:t>Adnan Azmie</w:t>
+            </w:r>
+          </w:p>
+        </w:tc>
+        <w:tc>
+          <w:tcPr>
+            <w:tcW w:w="5074" w:type="dxa"/>
+          </w:tcPr>
+          <w:p/>
+        </w:tc>
+        <w:tc>
+          <w:tcPr>
+            <w:tcW w:w="2234" w:type="dxa"/>
           </w:tcPr>
           <w:p/>
         </w:tc>
@@ -1165,7 +1310,7 @@
           </w:tcPr>
           <w:p>
             <w:r>
-              <w:t>Testing of ROS, GPS &amp; GS</w:t>
+              <w:t>Work on Concept of Operations</w:t>
             </w:r>
           </w:p>
         </w:tc>
@@ -1175,28 +1320,29 @@
           </w:tcPr>
           <w:p>
             <w:r>
-              <w:rPr>
-                <w:rStyle w:val="fui-styledtext"/>
-              </w:rPr>
-              <w:t>Viswadeep Kopalli</w:t>
+              <w:t>Team</w:t>
             </w:r>
           </w:p>
         </w:tc>
         <w:tc>
           <w:tcPr>
-            <w:tcW w:w="5499" w:type="dxa"/>
+            <w:tcW w:w="5074" w:type="dxa"/>
           </w:tcPr>
           <w:p>
             <w:r>
-              <w:t>Grover Planner testing</w:t>
+              <w:t>Concept of Operations</w:t>
             </w:r>
           </w:p>
         </w:tc>
         <w:tc>
           <w:tcPr>
-            <w:tcW w:w="1809" w:type="dxa"/>
+            <w:tcW w:w="2234" w:type="dxa"/>
           </w:tcPr>
-          <w:p/>
+          <w:p>
+            <w:r>
+              <w:t>Team</w:t>
+            </w:r>
+          </w:p>
         </w:tc>
       </w:tr>
       <w:tr>
@@ -1206,37 +1352,7 @@
           </w:tcPr>
           <w:p>
             <w:r>
-              <w:t>Testing of ROS, GPS &amp; GS</w:t>
-            </w:r>
-          </w:p>
-        </w:tc>
-        <w:tc>
-          <w:tcPr>
-            <w:tcW w:w="2439" w:type="dxa"/>
-          </w:tcPr>
-          <w:p/>
-        </w:tc>
-        <w:tc>
-          <w:tcPr>
-            <w:tcW w:w="5499" w:type="dxa"/>
-          </w:tcPr>
-          <w:p/>
-        </w:tc>
-        <w:tc>
-          <w:tcPr>
-            <w:tcW w:w="1809" w:type="dxa"/>
-          </w:tcPr>
-          <w:p/>
-        </w:tc>
-      </w:tr>
-      <w:tr>
-        <w:tc>
-          <w:tcPr>
-            <w:tcW w:w="4815" w:type="dxa"/>
-          </w:tcPr>
-          <w:p>
-            <w:r>
-              <w:t>Acquisition of Storage space in Macro Labs meeting</w:t>
+              <w:t>Follow-up meeting with Host Company</w:t>
             </w:r>
           </w:p>
         </w:tc>
@@ -1246,97 +1362,29 @@
           </w:tcPr>
           <w:p>
             <w:r>
-              <w:t>Adnan Azmie</w:t>
+              <w:t>Team</w:t>
             </w:r>
           </w:p>
         </w:tc>
         <w:tc>
           <w:tcPr>
-            <w:tcW w:w="5499" w:type="dxa"/>
-          </w:tcPr>
-          <w:p/>
-        </w:tc>
-        <w:tc>
-          <w:tcPr>
-            <w:tcW w:w="1809" w:type="dxa"/>
-          </w:tcPr>
-          <w:p/>
-        </w:tc>
-      </w:tr>
-      <w:tr>
-        <w:tc>
-          <w:tcPr>
-            <w:tcW w:w="4815" w:type="dxa"/>
+            <w:tcW w:w="5074" w:type="dxa"/>
           </w:tcPr>
           <w:p>
             <w:r>
-              <w:t>Work on Concept of Operations</w:t>
+              <w:t>Following up meeting with Sui and Rennie</w:t>
             </w:r>
           </w:p>
         </w:tc>
         <w:tc>
           <w:tcPr>
-            <w:tcW w:w="2439" w:type="dxa"/>
+            <w:tcW w:w="2234" w:type="dxa"/>
           </w:tcPr>
           <w:p>
             <w:r>
               <w:t>Team</w:t>
             </w:r>
           </w:p>
-        </w:tc>
-        <w:tc>
-          <w:tcPr>
-            <w:tcW w:w="5499" w:type="dxa"/>
-          </w:tcPr>
-          <w:p>
-            <w:r>
-              <w:t>Concept of Operations</w:t>
-            </w:r>
-          </w:p>
-        </w:tc>
-        <w:tc>
-          <w:tcPr>
-            <w:tcW w:w="1809" w:type="dxa"/>
-          </w:tcPr>
-          <w:p/>
-        </w:tc>
-      </w:tr>
-      <w:tr>
-        <w:tc>
-          <w:tcPr>
-            <w:tcW w:w="4815" w:type="dxa"/>
-          </w:tcPr>
-          <w:p>
-            <w:r>
-              <w:t>Follow-up meeting with Host Company</w:t>
-            </w:r>
-          </w:p>
-        </w:tc>
-        <w:tc>
-          <w:tcPr>
-            <w:tcW w:w="2439" w:type="dxa"/>
-          </w:tcPr>
-          <w:p>
-            <w:r>
-              <w:t>Team</w:t>
-            </w:r>
-          </w:p>
-        </w:tc>
-        <w:tc>
-          <w:tcPr>
-            <w:tcW w:w="5499" w:type="dxa"/>
-          </w:tcPr>
-          <w:p>
-            <w:r>
-              <w:t>Following up meeting with Sui and Rennie</w:t>
-            </w:r>
-          </w:p>
-        </w:tc>
-        <w:tc>
-          <w:tcPr>
-            <w:tcW w:w="1809" w:type="dxa"/>
-          </w:tcPr>
-          <w:p/>
         </w:tc>
       </w:tr>
     </w:tbl>
@@ -6473,10 +6521,21 @@
 </file>
 
 <file path=customXml/item1.xml><?xml version="1.0" encoding="utf-8"?>
-<b:Sources xmlns:b="http://schemas.openxmlformats.org/officeDocument/2006/bibliography" xmlns="http://schemas.openxmlformats.org/officeDocument/2006/bibliography" SelectedStyle="/APASixthEditionOfficeOnline.xsl" StyleName="APA" Version="6"/>
+<?mso-contentType ?>
+<FormTemplates xmlns="http://schemas.microsoft.com/sharepoint/v3/contenttype/forms">
+  <Display>DocumentLibraryForm</Display>
+  <Edit>DocumentLibraryForm</Edit>
+  <New>DocumentLibraryForm</New>
+</FormTemplates>
 </file>
 
 <file path=customXml/item2.xml><?xml version="1.0" encoding="utf-8"?>
+<p:properties xmlns:p="http://schemas.microsoft.com/office/2006/metadata/properties" xmlns:xsi="http://www.w3.org/2001/XMLSchema-instance" xmlns:pc="http://schemas.microsoft.com/office/infopath/2007/PartnerControls">
+  <documentManagement/>
+</p:properties>
+</file>
+
+<file path=customXml/item3.xml><?xml version="1.0" encoding="utf-8"?>
 <ct:contentTypeSchema xmlns:ct="http://schemas.microsoft.com/office/2006/metadata/contentType" xmlns:ma="http://schemas.microsoft.com/office/2006/metadata/properties/metaAttributes" ct:_="" ma:_="" ma:contentTypeName="Document" ma:contentTypeID="0x010100A69A3DA97A81214880CE60EB934C1D87" ma:contentTypeVersion="12" ma:contentTypeDescription="Create a new document." ma:contentTypeScope="" ma:versionID="e8939f68601b103c1dc934daa3e73943">
   <xsd:schema xmlns:xsd="http://www.w3.org/2001/XMLSchema" xmlns:xs="http://www.w3.org/2001/XMLSchema" xmlns:p="http://schemas.microsoft.com/office/2006/metadata/properties" xmlns:ns2="39e15ce2-c4f1-48f0-96e6-aba07bb3c5b3" xmlns:ns3="979f9313-9035-4a36-a79e-131bc1f41e78" targetNamespace="http://schemas.microsoft.com/office/2006/metadata/properties" ma:root="true" ma:fieldsID="786a23d8f51393d7375988a625fdcce8" ns2:_="" ns3:_="">
     <xsd:import namespace="39e15ce2-c4f1-48f0-96e6-aba07bb3c5b3"/>
@@ -6693,30 +6752,28 @@
 </ct:contentTypeSchema>
 </file>
 
-<file path=customXml/item3.xml><?xml version="1.0" encoding="utf-8"?>
-<p:properties xmlns:p="http://schemas.microsoft.com/office/2006/metadata/properties" xmlns:xsi="http://www.w3.org/2001/XMLSchema-instance" xmlns:pc="http://schemas.microsoft.com/office/infopath/2007/PartnerControls">
-  <documentManagement/>
-</p:properties>
-</file>
-
 <file path=customXml/item4.xml><?xml version="1.0" encoding="utf-8"?>
-<?mso-contentType ?>
-<FormTemplates xmlns="http://schemas.microsoft.com/sharepoint/v3/contenttype/forms">
-  <Display>DocumentLibraryForm</Display>
-  <Edit>DocumentLibraryForm</Edit>
-  <New>DocumentLibraryForm</New>
-</FormTemplates>
+<b:Sources xmlns:b="http://schemas.openxmlformats.org/officeDocument/2006/bibliography" xmlns="http://schemas.openxmlformats.org/officeDocument/2006/bibliography" SelectedStyle="/APASixthEditionOfficeOnline.xsl" StyleName="APA" Version="6"/>
 </file>
 
 <file path=customXml/itemProps1.xml><?xml version="1.0" encoding="utf-8"?>
-<ds:datastoreItem xmlns:ds="http://schemas.openxmlformats.org/officeDocument/2006/customXml" ds:itemID="{CBD22F12-2BEE-384F-B04C-498DF2DF8C9C}">
+<ds:datastoreItem xmlns:ds="http://schemas.openxmlformats.org/officeDocument/2006/customXml" ds:itemID="{BF3E1FCC-0FF7-4C46-A1C1-4A9F98809324}">
   <ds:schemaRefs>
-    <ds:schemaRef ds:uri="http://schemas.openxmlformats.org/officeDocument/2006/bibliography"/>
+    <ds:schemaRef ds:uri="http://schemas.microsoft.com/sharepoint/v3/contenttype/forms"/>
   </ds:schemaRefs>
 </ds:datastoreItem>
 </file>
 
 <file path=customXml/itemProps2.xml><?xml version="1.0" encoding="utf-8"?>
+<ds:datastoreItem xmlns:ds="http://schemas.openxmlformats.org/officeDocument/2006/customXml" ds:itemID="{7CCB0256-7793-4B93-B552-96F9B8E61DF3}">
+  <ds:schemaRefs>
+    <ds:schemaRef ds:uri="http://schemas.microsoft.com/office/2006/metadata/properties"/>
+    <ds:schemaRef ds:uri="http://schemas.microsoft.com/office/infopath/2007/PartnerControls"/>
+  </ds:schemaRefs>
+</ds:datastoreItem>
+</file>
+
+<file path=customXml/itemProps3.xml><?xml version="1.0" encoding="utf-8"?>
 <ds:datastoreItem xmlns:ds="http://schemas.openxmlformats.org/officeDocument/2006/customXml" ds:itemID="{12F04E3E-5943-457F-87A3-DAF18B702BF3}">
   <ds:schemaRefs>
     <ds:schemaRef ds:uri="http://schemas.microsoft.com/office/2006/metadata/contentType"/>
@@ -6735,19 +6792,10 @@
 </ds:datastoreItem>
 </file>
 
-<file path=customXml/itemProps3.xml><?xml version="1.0" encoding="utf-8"?>
-<ds:datastoreItem xmlns:ds="http://schemas.openxmlformats.org/officeDocument/2006/customXml" ds:itemID="{7CCB0256-7793-4B93-B552-96F9B8E61DF3}">
+<file path=customXml/itemProps4.xml><?xml version="1.0" encoding="utf-8"?>
+<ds:datastoreItem xmlns:ds="http://schemas.openxmlformats.org/officeDocument/2006/customXml" ds:itemID="{CBD22F12-2BEE-384F-B04C-498DF2DF8C9C}">
   <ds:schemaRefs>
-    <ds:schemaRef ds:uri="http://schemas.microsoft.com/office/2006/metadata/properties"/>
-    <ds:schemaRef ds:uri="http://schemas.microsoft.com/office/infopath/2007/PartnerControls"/>
-  </ds:schemaRefs>
-</ds:datastoreItem>
-</file>
-
-<file path=customXml/itemProps4.xml><?xml version="1.0" encoding="utf-8"?>
-<ds:datastoreItem xmlns:ds="http://schemas.openxmlformats.org/officeDocument/2006/customXml" ds:itemID="{BF3E1FCC-0FF7-4C46-A1C1-4A9F98809324}">
-  <ds:schemaRefs>
-    <ds:schemaRef ds:uri="http://schemas.microsoft.com/sharepoint/v3/contenttype/forms"/>
+    <ds:schemaRef ds:uri="http://schemas.openxmlformats.org/officeDocument/2006/bibliography"/>
   </ds:schemaRefs>
 </ds:datastoreItem>
 </file>
</xml_diff>